<commit_message>
Made a few updates for CODoDN
</commit_message>
<xml_diff>
--- a/Samples/timwingfield/Kanban Talk/Kanban notes.docx
+++ b/Samples/timwingfield/Kanban Talk/Kanban notes.docx
@@ -17,18 +17,8 @@
           <w:szCs w:val="36"/>
           <w:u w:val="single"/>
         </w:rPr>
-        <w:t xml:space="preserve">Slide: </w:t>
-      </w:r>
-      <w:proofErr w:type="spellStart"/>
-      <w:r>
-        <w:rPr>
-          <w:sz w:val="36"/>
-          <w:szCs w:val="36"/>
-          <w:u w:val="single"/>
-        </w:rPr>
-        <w:t>Kanban</w:t>
-      </w:r>
-      <w:proofErr w:type="spellEnd"/>
+        <w:t>Slide: Kanban</w:t>
+      </w:r>
     </w:p>
     <w:p>
       <w:pPr>
@@ -90,15 +80,7 @@
         <w:spacing w:after="0"/>
       </w:pPr>
       <w:r>
-        <w:t xml:space="preserve">Started with the Toyota Production System, brought to software by Mary and Tom </w:t>
-      </w:r>
-      <w:proofErr w:type="spellStart"/>
-      <w:r>
-        <w:t>Poppendieck</w:t>
-      </w:r>
-      <w:proofErr w:type="spellEnd"/>
-      <w:r>
-        <w:t xml:space="preserve"> through their work at 3M</w:t>
+        <w:t>Started with the Toyota Production System, brought to software by Mary and Tom Poppendieck through their work at 3M</w:t>
       </w:r>
     </w:p>
     <w:p>
@@ -158,10 +140,7 @@
         <w:spacing w:after="0"/>
       </w:pPr>
       <w:r>
-        <w:t>Cre</w:t>
-      </w:r>
-      <w:r>
-        <w:t>ate Knowledge</w:t>
+        <w:t>Create Knowledge</w:t>
       </w:r>
     </w:p>
     <w:p>
@@ -303,15 +282,7 @@
         <w:spacing w:after="0"/>
       </w:pPr>
       <w:r>
-        <w:t xml:space="preserve">Testing well after development puts </w:t>
-      </w:r>
-      <w:proofErr w:type="spellStart"/>
-      <w:r>
-        <w:t>devs</w:t>
-      </w:r>
-      <w:proofErr w:type="spellEnd"/>
-      <w:r>
-        <w:t xml:space="preserve"> at a disadvantage due to their natural ADD</w:t>
+        <w:t>Testing well after development puts devs at a disadvantage due to their natural ADD</w:t>
       </w:r>
     </w:p>
     <w:p>
@@ -547,25 +518,7 @@
           <w:szCs w:val="36"/>
           <w:u w:val="single"/>
         </w:rPr>
-        <w:t xml:space="preserve">Slide: </w:t>
-      </w:r>
-      <w:proofErr w:type="spellStart"/>
-      <w:r>
-        <w:rPr>
-          <w:sz w:val="36"/>
-          <w:szCs w:val="36"/>
-          <w:u w:val="single"/>
-        </w:rPr>
-        <w:t>Fastpass</w:t>
-      </w:r>
-      <w:proofErr w:type="spellEnd"/>
-      <w:r>
-        <w:rPr>
-          <w:sz w:val="36"/>
-          <w:szCs w:val="36"/>
-          <w:u w:val="single"/>
-        </w:rPr>
-        <w:t xml:space="preserve"> (Prioritization)</w:t>
+        <w:t>Slide: Fastpass (Prioritization)</w:t>
       </w:r>
     </w:p>
     <w:p>
@@ -620,7 +573,16 @@
         <w:spacing w:after="0"/>
       </w:pPr>
       <w:r>
-        <w:t>Team increases cycle time and thru-put</w:t>
+        <w:t>Team de</w:t>
+      </w:r>
+      <w:r>
+        <w:t xml:space="preserve">creases cycle time and </w:t>
+      </w:r>
+      <w:r>
+        <w:t xml:space="preserve">increases </w:t>
+      </w:r>
+      <w:r>
+        <w:t>thru-put</w:t>
       </w:r>
     </w:p>
     <w:p>
@@ -683,15 +645,7 @@
         <w:spacing w:after="0"/>
       </w:pPr>
       <w:r>
-        <w:t xml:space="preserve">High level determine -&gt; dev, test, </w:t>
-      </w:r>
-      <w:proofErr w:type="spellStart"/>
-      <w:r>
-        <w:t>qa</w:t>
-      </w:r>
-      <w:proofErr w:type="spellEnd"/>
-      <w:r>
-        <w:t xml:space="preserve">, backlog, blocked, etc </w:t>
+        <w:t xml:space="preserve">High level determine -&gt; dev, test, qa, backlog, blocked, etc </w:t>
       </w:r>
     </w:p>
     <w:p>
@@ -721,13 +675,8 @@
       <w:pPr>
         <w:spacing w:after="0"/>
       </w:pPr>
-      <w:proofErr w:type="spellStart"/>
-      <w:r>
-        <w:t>Scrumban</w:t>
-      </w:r>
-      <w:proofErr w:type="spellEnd"/>
-      <w:r>
-        <w:t xml:space="preserve"> – Corey Ladas</w:t>
+      <w:r>
+        <w:t>Scrumban – Corey Ladas</w:t>
       </w:r>
     </w:p>
     <w:p>
@@ -821,15 +770,7 @@
         <w:spacing w:after="0"/>
       </w:pPr>
       <w:r>
-        <w:t xml:space="preserve">Steps of a big </w:t>
-      </w:r>
-      <w:proofErr w:type="spellStart"/>
-      <w:r>
-        <w:t>mac</w:t>
-      </w:r>
-      <w:proofErr w:type="spellEnd"/>
-      <w:r>
-        <w:t xml:space="preserve"> </w:t>
+        <w:t xml:space="preserve">Steps of a big mac </w:t>
       </w:r>
     </w:p>
     <w:p>
@@ -853,10 +794,7 @@
         <w:spacing w:after="0"/>
       </w:pPr>
       <w:r>
-        <w:t>Get the sesam</w:t>
-      </w:r>
-      <w:r>
-        <w:t>e seed bun</w:t>
+        <w:t>Get the sesame seed bun</w:t>
       </w:r>
     </w:p>
     <w:p>
@@ -963,18 +901,8 @@
           <w:szCs w:val="36"/>
           <w:u w:val="single"/>
         </w:rPr>
-        <w:t xml:space="preserve">Slide: Big Mac </w:t>
-      </w:r>
-      <w:proofErr w:type="spellStart"/>
-      <w:r>
-        <w:rPr>
-          <w:sz w:val="36"/>
-          <w:szCs w:val="36"/>
-          <w:u w:val="single"/>
-        </w:rPr>
-        <w:t>Kanban</w:t>
-      </w:r>
-      <w:proofErr w:type="spellEnd"/>
+        <w:t>Slide: Big Mac Kanban</w:t>
+      </w:r>
     </w:p>
     <w:p>
       <w:pPr>
@@ -1002,15 +930,7 @@
         <w:spacing w:after="0"/>
       </w:pPr>
       <w:r>
-        <w:t xml:space="preserve">Queue limits for Big Mac example – 1 fry cook can make 6 </w:t>
-      </w:r>
-      <w:proofErr w:type="gramStart"/>
-      <w:r>
-        <w:t>patties,</w:t>
-      </w:r>
-      <w:proofErr w:type="gramEnd"/>
-      <w:r>
-        <w:t xml:space="preserve"> bun guy can only get two sets of buns ready at a time. Max Big Mac in process is therefore 2.</w:t>
+        <w:t>Queue limits for Big Mac example – 1 fry cook can make 6 patties, bun guy can only get two sets of buns ready at a time. Max Big Mac in process is therefore 2.</w:t>
       </w:r>
     </w:p>
     <w:p>
@@ -1323,15 +1243,7 @@
         <w:spacing w:after="0"/>
       </w:pPr>
       <w:r>
-        <w:t xml:space="preserve">Tried </w:t>
-      </w:r>
-      <w:proofErr w:type="spellStart"/>
-      <w:r>
-        <w:t>Scrummish</w:t>
-      </w:r>
-      <w:proofErr w:type="spellEnd"/>
-      <w:r>
-        <w:t xml:space="preserve"> approach with iterations, etc. Didn’t work out as tickets piled up, and focus was constantly changing</w:t>
+        <w:t>Tried Scrummish approach with iterations, etc. Didn’t work out as tickets piled up, and focus was constantly changing</w:t>
       </w:r>
     </w:p>
     <w:p>
@@ -1439,13 +1351,8 @@
       <w:pPr>
         <w:spacing w:after="0"/>
       </w:pPr>
-      <w:proofErr w:type="gramStart"/>
-      <w:r>
-        <w:t>Works great for co-located teams.</w:t>
-      </w:r>
-      <w:proofErr w:type="gramEnd"/>
-      <w:r>
-        <w:t xml:space="preserve"> Distributed teams takes a bit more work…some tools are in development now. </w:t>
+      <w:r>
+        <w:t xml:space="preserve">Works great for co-located teams. Distributed teams takes a bit more work…some tools are in development now. </w:t>
       </w:r>
     </w:p>
     <w:p>
@@ -1642,31 +1549,15 @@
         <w:spacing w:after="0"/>
       </w:pPr>
       <w:r>
-        <w:t xml:space="preserve">Happy </w:t>
-      </w:r>
-      <w:proofErr w:type="spellStart"/>
-      <w:r>
-        <w:t>devs</w:t>
-      </w:r>
-      <w:proofErr w:type="spellEnd"/>
-      <w:r>
-        <w:t>, they’re cranking out good work</w:t>
-      </w:r>
-    </w:p>
-    <w:p>
-      <w:pPr>
-        <w:spacing w:after="0"/>
-      </w:pPr>
-      <w:r>
-        <w:t xml:space="preserve">Happy client, they’re getting more </w:t>
-      </w:r>
-      <w:proofErr w:type="gramStart"/>
-      <w:r>
-        <w:t>bang</w:t>
-      </w:r>
-      <w:proofErr w:type="gramEnd"/>
-      <w:r>
-        <w:t xml:space="preserve"> for the buck</w:t>
+        <w:t>Happy devs, they’re cranking out good work</w:t>
+      </w:r>
+    </w:p>
+    <w:p>
+      <w:pPr>
+        <w:spacing w:after="0"/>
+      </w:pPr>
+      <w:r>
+        <w:t>Happy client, they’re getting more bang for the buck</w:t>
       </w:r>
     </w:p>
     <w:p>
@@ -2093,6 +1984,7 @@
   <w:style w:type="character" w:default="1" w:styleId="DefaultParagraphFont">
     <w:name w:val="Default Paragraph Font"/>
     <w:uiPriority w:val="1"/>
+    <w:semiHidden/>
     <w:unhideWhenUsed/>
   </w:style>
   <w:style w:type="table" w:default="1" w:styleId="TableNormal">

</xml_diff>